<commit_message>
CppunitTest_sw_ooxmlexport14: replace Verdana with Noto Sans in tdf83309.docx
This failed on my with:

Test name: testTdf83309::Load_Verify_Reload_Verify
equality assertion failed
- Expected: 2
- Actual  : 4

Verdana used to fall back to Noto Sans, but for some reason it started
to fall back to Noto Naskh Arabic, perhaps since commit
4d6533a5babd23262f27eb65fd4b5b12a5d889c0 (tdf#124591: Update Noto Naskh
Arabic to v2.016, 2023-09-26).

Use font names that we bundle to avoid the trouble.

Change-Id: I11bfce56e85463ae20382b4659d4976360358166
Reviewed-on: https://gerrit.libreoffice.org/c/core/+/157371
Reviewed-by: Miklos Vajna <vmiklos@collabora.com>
Tested-by: Jenkins
</commit_message>
<xml_diff>
--- a/sw/qa/extras/ooxmlexport/data/tdf83309.docx
+++ b/sw/qa/extras/ooxmlexport/data/tdf83309.docx
@@ -974,7 +974,7 @@
       </w:tabs>
       <w:ind w:left="-360"/>
       <w:rPr>
-        <w:rFonts w:ascii="Verdana" w:hAnsi="Verdana"/>
+        <w:rFonts w:ascii="Noto Sans" w:hAnsi="Noto Sans"/>
         <w:sz w:val="36"/>
         <w:szCs w:val="36"/>
       </w:rPr>
@@ -983,7 +983,7 @@
     <w:bookmarkStart w:id="1" w:name="_WNTabType_2"/>
     <w:r>
       <w:rPr>
-        <w:rFonts w:ascii="Verdana" w:hAnsi="Verdana"/>
+        <w:rFonts w:ascii="Noto Sans" w:hAnsi="Noto Sans"/>
         <w:sz w:val="36"/>
         <w:szCs w:val="36"/>
       </w:rPr>
@@ -1000,14 +1000,14 @@
       </w:tabs>
       <w:ind w:left="-360"/>
       <w:rPr>
-        <w:rFonts w:ascii="Verdana" w:hAnsi="Verdana"/>
+        <w:rFonts w:ascii="Noto Sans" w:hAnsi="Noto Sans"/>
         <w:sz w:val="36"/>
         <w:szCs w:val="36"/>
       </w:rPr>
     </w:pPr>
     <w:r>
       <w:rPr>
-        <w:rFonts w:ascii="Verdana" w:hAnsi="Verdana"/>
+        <w:rFonts w:ascii="Noto Sans" w:hAnsi="Noto Sans"/>
         <w:sz w:val="36"/>
         <w:szCs w:val="36"/>
       </w:rPr>
@@ -1024,14 +1024,14 @@
       </w:tabs>
       <w:ind w:left="-360"/>
       <w:rPr>
-        <w:rFonts w:ascii="Verdana" w:hAnsi="Verdana"/>
+        <w:rFonts w:ascii="Noto Sans" w:hAnsi="Noto Sans"/>
         <w:sz w:val="36"/>
         <w:szCs w:val="36"/>
       </w:rPr>
     </w:pPr>
     <w:r>
       <w:rPr>
-        <w:rFonts w:ascii="Verdana" w:hAnsi="Verdana"/>
+        <w:rFonts w:ascii="Noto Sans" w:hAnsi="Noto Sans"/>
         <w:sz w:val="36"/>
         <w:szCs w:val="36"/>
       </w:rPr>
@@ -1039,7 +1039,7 @@
     </w:r>
     <w:r>
       <w:rPr>
-        <w:rFonts w:ascii="Verdana" w:hAnsi="Verdana"/>
+        <w:rFonts w:ascii="Noto Sans" w:hAnsi="Noto Sans"/>
         <w:sz w:val="36"/>
         <w:szCs w:val="36"/>
       </w:rPr>
@@ -1047,7 +1047,7 @@
     </w:r>
     <w:r>
       <w:rPr>
-        <w:rFonts w:ascii="Verdana" w:hAnsi="Verdana"/>
+        <w:rFonts w:ascii="Noto Sans" w:hAnsi="Noto Sans"/>
         <w:sz w:val="36"/>
         <w:szCs w:val="36"/>
       </w:rPr>
@@ -1055,13 +1055,13 @@
     </w:r>
     <w:r>
       <w:rPr>
-        <w:rFonts w:ascii="Verdana" w:hAnsi="Verdana"/>
+        <w:rFonts w:ascii="Noto Sans" w:hAnsi="Noto Sans"/>
       </w:rPr>
       <w:instrText xml:space="preserve"> CREATEDATE </w:instrText>
     </w:r>
     <w:r>
       <w:rPr>
-        <w:rFonts w:ascii="Verdana" w:hAnsi="Verdana"/>
+        <w:rFonts w:ascii="Noto Sans" w:hAnsi="Noto Sans"/>
         <w:sz w:val="36"/>
         <w:szCs w:val="36"/>
       </w:rPr>
@@ -1069,14 +1069,14 @@
     </w:r>
     <w:r>
       <w:rPr>
-        <w:rFonts w:ascii="Verdana" w:hAnsi="Verdana"/>
+        <w:rFonts w:ascii="Noto Sans" w:hAnsi="Noto Sans"/>
         <w:noProof/>
       </w:rPr>
       <w:t>8/31/14 10:26 AM</w:t>
     </w:r>
     <w:r>
       <w:rPr>
-        <w:rFonts w:ascii="Verdana" w:hAnsi="Verdana"/>
+        <w:rFonts w:ascii="Noto Sans" w:hAnsi="Noto Sans"/>
         <w:sz w:val="36"/>
         <w:szCs w:val="36"/>
       </w:rPr>
@@ -1098,7 +1098,7 @@
       </w:tabs>
       <w:ind w:left="-360"/>
       <w:rPr>
-        <w:rFonts w:ascii="Verdana" w:hAnsi="Verdana"/>
+        <w:rFonts w:ascii="Noto Sans" w:hAnsi="Noto Sans"/>
         <w:sz w:val="36"/>
         <w:szCs w:val="36"/>
       </w:rPr>
@@ -1107,7 +1107,7 @@
     <w:bookmarkStart w:id="4" w:name="_WNTabType_1"/>
     <w:r>
       <w:rPr>
-        <w:rFonts w:ascii="Verdana" w:hAnsi="Verdana"/>
+        <w:rFonts w:ascii="Noto Sans" w:hAnsi="Noto Sans"/>
         <w:sz w:val="36"/>
         <w:szCs w:val="36"/>
       </w:rPr>
@@ -1122,14 +1122,14 @@
       </w:tabs>
       <w:ind w:left="-360"/>
       <w:rPr>
-        <w:rFonts w:ascii="Verdana" w:hAnsi="Verdana"/>
+        <w:rFonts w:ascii="Noto Sans" w:hAnsi="Noto Sans"/>
         <w:sz w:val="36"/>
         <w:szCs w:val="36"/>
       </w:rPr>
     </w:pPr>
     <w:r>
       <w:rPr>
-        <w:rFonts w:ascii="Verdana" w:hAnsi="Verdana"/>
+        <w:rFonts w:ascii="Noto Sans" w:hAnsi="Noto Sans"/>
         <w:sz w:val="36"/>
         <w:szCs w:val="36"/>
       </w:rPr>
@@ -1144,14 +1144,14 @@
       </w:tabs>
       <w:ind w:left="-360"/>
       <w:rPr>
-        <w:rFonts w:ascii="Verdana" w:hAnsi="Verdana"/>
+        <w:rFonts w:ascii="Noto Sans" w:hAnsi="Noto Sans"/>
         <w:sz w:val="36"/>
         <w:szCs w:val="36"/>
       </w:rPr>
     </w:pPr>
     <w:r>
       <w:rPr>
-        <w:rFonts w:ascii="Verdana" w:hAnsi="Verdana"/>
+        <w:rFonts w:ascii="Noto Sans" w:hAnsi="Noto Sans"/>
         <w:sz w:val="36"/>
         <w:szCs w:val="36"/>
       </w:rPr>
@@ -1168,14 +1168,14 @@
       </w:tabs>
       <w:ind w:left="-360"/>
       <w:rPr>
-        <w:rFonts w:ascii="Verdana" w:hAnsi="Verdana"/>
+        <w:rFonts w:ascii="Noto Sans" w:hAnsi="Noto Sans"/>
         <w:sz w:val="36"/>
         <w:szCs w:val="36"/>
       </w:rPr>
     </w:pPr>
     <w:r>
       <w:rPr>
-        <w:rFonts w:ascii="Verdana" w:hAnsi="Verdana"/>
+        <w:rFonts w:ascii="Noto Sans" w:hAnsi="Noto Sans"/>
         <w:sz w:val="36"/>
         <w:szCs w:val="36"/>
       </w:rPr>
@@ -1183,7 +1183,7 @@
     </w:r>
     <w:r>
       <w:rPr>
-        <w:rFonts w:ascii="Verdana" w:hAnsi="Verdana"/>
+        <w:rFonts w:ascii="Noto Sans" w:hAnsi="Noto Sans"/>
         <w:sz w:val="36"/>
         <w:szCs w:val="36"/>
       </w:rPr>
@@ -1191,7 +1191,7 @@
     </w:r>
     <w:r>
       <w:rPr>
-        <w:rFonts w:ascii="Verdana" w:hAnsi="Verdana"/>
+        <w:rFonts w:ascii="Noto Sans" w:hAnsi="Noto Sans"/>
         <w:sz w:val="36"/>
         <w:szCs w:val="36"/>
       </w:rPr>
@@ -1199,13 +1199,13 @@
     </w:r>
     <w:r>
       <w:rPr>
-        <w:rFonts w:ascii="Verdana" w:hAnsi="Verdana"/>
+        <w:rFonts w:ascii="Noto Sans" w:hAnsi="Noto Sans"/>
       </w:rPr>
       <w:instrText xml:space="preserve"> CREATEDATE </w:instrText>
     </w:r>
     <w:r>
       <w:rPr>
-        <w:rFonts w:ascii="Verdana" w:hAnsi="Verdana"/>
+        <w:rFonts w:ascii="Noto Sans" w:hAnsi="Noto Sans"/>
         <w:sz w:val="36"/>
         <w:szCs w:val="36"/>
       </w:rPr>
@@ -1213,14 +1213,14 @@
     </w:r>
     <w:r>
       <w:rPr>
-        <w:rFonts w:ascii="Verdana" w:hAnsi="Verdana"/>
+        <w:rFonts w:ascii="Noto Sans" w:hAnsi="Noto Sans"/>
         <w:noProof/>
       </w:rPr>
       <w:t>8/31/14 10:26 AM</w:t>
     </w:r>
     <w:r>
       <w:rPr>
-        <w:rFonts w:ascii="Verdana" w:hAnsi="Verdana"/>
+        <w:rFonts w:ascii="Noto Sans" w:hAnsi="Noto Sans"/>
         <w:sz w:val="36"/>
         <w:szCs w:val="36"/>
       </w:rPr>
@@ -1587,7 +1587,7 @@
       <w:outlineLvl w:val="0"/>
     </w:pPr>
     <w:rPr>
-      <w:rFonts w:ascii="Verdana" w:hAnsi="Verdana"/>
+      <w:rFonts w:ascii="Noto Sans" w:hAnsi="Noto Sans"/>
     </w:rPr>
   </w:style>
   <w:style w:type="paragraph" w:styleId="NoteLevel2">
@@ -1606,7 +1606,7 @@
       <w:outlineLvl w:val="1"/>
     </w:pPr>
     <w:rPr>
-      <w:rFonts w:ascii="Verdana" w:hAnsi="Verdana"/>
+      <w:rFonts w:ascii="Noto Sans" w:hAnsi="Noto Sans"/>
     </w:rPr>
   </w:style>
   <w:style w:type="paragraph" w:styleId="NoteLevel3">
@@ -1626,7 +1626,7 @@
       <w:outlineLvl w:val="2"/>
     </w:pPr>
     <w:rPr>
-      <w:rFonts w:ascii="Verdana" w:hAnsi="Verdana"/>
+      <w:rFonts w:ascii="Noto Sans" w:hAnsi="Noto Sans"/>
     </w:rPr>
   </w:style>
   <w:style w:type="paragraph" w:styleId="NoteLevel4">
@@ -1646,7 +1646,7 @@
       <w:outlineLvl w:val="3"/>
     </w:pPr>
     <w:rPr>
-      <w:rFonts w:ascii="Verdana" w:hAnsi="Verdana"/>
+      <w:rFonts w:ascii="Noto Sans" w:hAnsi="Noto Sans"/>
     </w:rPr>
   </w:style>
   <w:style w:type="paragraph" w:styleId="NoteLevel5">
@@ -1666,7 +1666,7 @@
       <w:outlineLvl w:val="4"/>
     </w:pPr>
     <w:rPr>
-      <w:rFonts w:ascii="Verdana" w:hAnsi="Verdana"/>
+      <w:rFonts w:ascii="Noto Sans" w:hAnsi="Noto Sans"/>
     </w:rPr>
   </w:style>
   <w:style w:type="paragraph" w:styleId="NoteLevel6">
@@ -1686,7 +1686,7 @@
       <w:outlineLvl w:val="5"/>
     </w:pPr>
     <w:rPr>
-      <w:rFonts w:ascii="Verdana" w:hAnsi="Verdana"/>
+      <w:rFonts w:ascii="Noto Sans" w:hAnsi="Noto Sans"/>
     </w:rPr>
   </w:style>
   <w:style w:type="paragraph" w:styleId="NoteLevel7">
@@ -1706,7 +1706,7 @@
       <w:outlineLvl w:val="6"/>
     </w:pPr>
     <w:rPr>
-      <w:rFonts w:ascii="Verdana" w:hAnsi="Verdana"/>
+      <w:rFonts w:ascii="Noto Sans" w:hAnsi="Noto Sans"/>
     </w:rPr>
   </w:style>
   <w:style w:type="paragraph" w:styleId="NoteLevel8">
@@ -1726,7 +1726,7 @@
       <w:outlineLvl w:val="7"/>
     </w:pPr>
     <w:rPr>
-      <w:rFonts w:ascii="Verdana" w:hAnsi="Verdana"/>
+      <w:rFonts w:ascii="Noto Sans" w:hAnsi="Noto Sans"/>
     </w:rPr>
   </w:style>
   <w:style w:type="paragraph" w:styleId="NoteLevel9">
@@ -1746,7 +1746,7 @@
       <w:outlineLvl w:val="8"/>
     </w:pPr>
     <w:rPr>
-      <w:rFonts w:ascii="Verdana" w:hAnsi="Verdana"/>
+      <w:rFonts w:ascii="Noto Sans" w:hAnsi="Noto Sans"/>
     </w:rPr>
   </w:style>
   <w:style w:type="paragraph" w:styleId="Header">
@@ -1971,7 +1971,7 @@
       <w:outlineLvl w:val="0"/>
     </w:pPr>
     <w:rPr>
-      <w:rFonts w:ascii="Verdana" w:hAnsi="Verdana"/>
+      <w:rFonts w:ascii="Noto Sans" w:hAnsi="Noto Sans"/>
     </w:rPr>
   </w:style>
   <w:style w:type="paragraph" w:styleId="NoteLevel2">
@@ -1990,7 +1990,7 @@
       <w:outlineLvl w:val="1"/>
     </w:pPr>
     <w:rPr>
-      <w:rFonts w:ascii="Verdana" w:hAnsi="Verdana"/>
+      <w:rFonts w:ascii="Noto Sans" w:hAnsi="Noto Sans"/>
     </w:rPr>
   </w:style>
   <w:style w:type="paragraph" w:styleId="NoteLevel3">
@@ -2010,7 +2010,7 @@
       <w:outlineLvl w:val="2"/>
     </w:pPr>
     <w:rPr>
-      <w:rFonts w:ascii="Verdana" w:hAnsi="Verdana"/>
+      <w:rFonts w:ascii="Noto Sans" w:hAnsi="Noto Sans"/>
     </w:rPr>
   </w:style>
   <w:style w:type="paragraph" w:styleId="NoteLevel4">
@@ -2030,7 +2030,7 @@
       <w:outlineLvl w:val="3"/>
     </w:pPr>
     <w:rPr>
-      <w:rFonts w:ascii="Verdana" w:hAnsi="Verdana"/>
+      <w:rFonts w:ascii="Noto Sans" w:hAnsi="Noto Sans"/>
     </w:rPr>
   </w:style>
   <w:style w:type="paragraph" w:styleId="NoteLevel5">
@@ -2050,7 +2050,7 @@
       <w:outlineLvl w:val="4"/>
     </w:pPr>
     <w:rPr>
-      <w:rFonts w:ascii="Verdana" w:hAnsi="Verdana"/>
+      <w:rFonts w:ascii="Noto Sans" w:hAnsi="Noto Sans"/>
     </w:rPr>
   </w:style>
   <w:style w:type="paragraph" w:styleId="NoteLevel6">
@@ -2070,7 +2070,7 @@
       <w:outlineLvl w:val="5"/>
     </w:pPr>
     <w:rPr>
-      <w:rFonts w:ascii="Verdana" w:hAnsi="Verdana"/>
+      <w:rFonts w:ascii="Noto Sans" w:hAnsi="Noto Sans"/>
     </w:rPr>
   </w:style>
   <w:style w:type="paragraph" w:styleId="NoteLevel7">
@@ -2090,7 +2090,7 @@
       <w:outlineLvl w:val="6"/>
     </w:pPr>
     <w:rPr>
-      <w:rFonts w:ascii="Verdana" w:hAnsi="Verdana"/>
+      <w:rFonts w:ascii="Noto Sans" w:hAnsi="Noto Sans"/>
     </w:rPr>
   </w:style>
   <w:style w:type="paragraph" w:styleId="NoteLevel8">
@@ -2110,7 +2110,7 @@
       <w:outlineLvl w:val="7"/>
     </w:pPr>
     <w:rPr>
-      <w:rFonts w:ascii="Verdana" w:hAnsi="Verdana"/>
+      <w:rFonts w:ascii="Noto Sans" w:hAnsi="Noto Sans"/>
     </w:rPr>
   </w:style>
   <w:style w:type="paragraph" w:styleId="NoteLevel9">
@@ -2130,7 +2130,7 @@
       <w:outlineLvl w:val="8"/>
     </w:pPr>
     <w:rPr>
-      <w:rFonts w:ascii="Verdana" w:hAnsi="Verdana"/>
+      <w:rFonts w:ascii="Noto Sans" w:hAnsi="Noto Sans"/>
     </w:rPr>
   </w:style>
   <w:style w:type="paragraph" w:styleId="Header">

</xml_diff>